<commit_message>
Defining Classes Part Two
Home work Lection Two
</commit_message>
<xml_diff>
--- a/ProgrammingTrack/03. OOP/01. DefiningClassesPartI/ProblemsDefinition.docx
+++ b/ProgrammingTrack/03. OOP/01. DefiningClassesPartI/ProblemsDefinition.docx
@@ -13,7 +13,33 @@
         <w:rPr>
           <w:lang w:val="en-US"/>
         </w:rPr>
-        <w:t>Problems Definition – Object Oriented Programming Part One</w:t>
+        <w:t>Object Oriented Programming</w:t>
+      </w:r>
+    </w:p>
+    <w:p>
+      <w:pPr>
+        <w:pStyle w:val="Heading2"/>
+        <w:rPr>
+          <w:lang w:val="en-US"/>
+        </w:rPr>
+      </w:pPr>
+      <w:r>
+        <w:rPr>
+          <w:lang w:val="en-US"/>
+        </w:rPr>
+        <w:t>Problems Definition –</w:t>
+      </w:r>
+      <w:r>
+        <w:rPr>
+          <w:lang w:val="en-US"/>
+        </w:rPr>
+        <w:t xml:space="preserve"> Defining Classes </w:t>
+      </w:r>
+      <w:r>
+        <w:rPr>
+          <w:lang w:val="en-US"/>
+        </w:rPr>
+        <w:t>Part One</w:t>
       </w:r>
     </w:p>
     <w:p>
@@ -36,55 +62,7 @@
           <w:bCs/>
           <w:lang w:val="en-US"/>
         </w:rPr>
-        <w:t xml:space="preserve">Define a class that holds information about a mobile phone device: model, manufacturer, price, owner, battery characteristics (model, hours idle and hours talk) and display characteristics (size and number of colors). Define 3 separate classes (class </w:t>
-      </w:r>
-      <w:r>
-        <w:rPr>
-          <w:b/>
-          <w:bCs/>
-          <w:lang w:val="en-US"/>
-        </w:rPr>
-        <w:t>GSM</w:t>
-      </w:r>
-      <w:r>
-        <w:rPr>
-          <w:b/>
-          <w:bCs/>
-          <w:lang w:val="en-US"/>
-        </w:rPr>
-        <w:t xml:space="preserve"> holding instances of the classes </w:t>
-      </w:r>
-      <w:r>
-        <w:rPr>
-          <w:b/>
-          <w:bCs/>
-          <w:lang w:val="en-US"/>
-        </w:rPr>
-        <w:t>Battery</w:t>
-      </w:r>
-      <w:r>
-        <w:rPr>
-          <w:b/>
-          <w:bCs/>
-          <w:lang w:val="en-US"/>
-        </w:rPr>
-        <w:t xml:space="preserve"> and </w:t>
-      </w:r>
-      <w:r>
-        <w:rPr>
-          <w:b/>
-          <w:bCs/>
-          <w:lang w:val="en-US"/>
-        </w:rPr>
-        <w:t>Display</w:t>
-      </w:r>
-      <w:r>
-        <w:rPr>
-          <w:b/>
-          <w:bCs/>
-          <w:lang w:val="en-US"/>
-        </w:rPr>
-        <w:t xml:space="preserve">). </w:t>
+        <w:t xml:space="preserve">Define a class that holds information about a mobile phone device: model, manufacturer, price, owner, battery characteristics (model, hours idle and hours talk) and display characteristics (size and number of colors). Define 3 separate classes (class GSM holding instances of the classes Battery and Display). </w:t>
       </w:r>
     </w:p>
     <w:p>
@@ -100,31 +78,7 @@
           <w:bCs/>
           <w:lang w:val="en-US"/>
         </w:rPr>
-        <w:t xml:space="preserve">Define several constructors for the defined classes that take different sets of arguments (the full information for the class or part of it). Assume </w:t>
-      </w:r>
-      <w:r>
-        <w:rPr>
-          <w:b/>
-          <w:bCs/>
-          <w:lang w:val="en-US"/>
-        </w:rPr>
-        <w:t xml:space="preserve">that model and manufacturer are mandatory (the others are optional). All unknown data fill with </w:t>
-      </w:r>
-      <w:r>
-        <w:rPr>
-          <w:b/>
-          <w:bCs/>
-          <w:lang w:val="en-US"/>
-        </w:rPr>
-        <w:t>null</w:t>
-      </w:r>
-      <w:r>
-        <w:rPr>
-          <w:b/>
-          <w:bCs/>
-          <w:lang w:val="en-US"/>
-        </w:rPr>
-        <w:t>.</w:t>
+        <w:t>Define several constructors for the defined classes that take different sets of arguments (the full information for the class or part of it). Assume that model and manufacturer are mandatory (the others are optional). All unknown data fill with null.</w:t>
       </w:r>
     </w:p>
     <w:p>
@@ -140,31 +94,7 @@
           <w:bCs/>
           <w:lang w:val="en-US"/>
         </w:rPr>
-        <w:t xml:space="preserve">Add an enumeration </w:t>
-      </w:r>
-      <w:r>
-        <w:rPr>
-          <w:b/>
-          <w:bCs/>
-          <w:lang w:val="en-US"/>
-        </w:rPr>
-        <w:t>BatteryType</w:t>
-      </w:r>
-      <w:r>
-        <w:rPr>
-          <w:b/>
-          <w:bCs/>
-          <w:lang w:val="en-US"/>
-        </w:rPr>
-        <w:t xml:space="preserve"> (Li-Ion, NiMH, NiCd, …</w:t>
-      </w:r>
-      <w:r>
-        <w:rPr>
-          <w:b/>
-          <w:bCs/>
-          <w:lang w:val="en-US"/>
-        </w:rPr>
-        <w:t>) and use it as a new field for the batteries.</w:t>
+        <w:t>Add an enumeration BatteryType (Li-Ion, NiMH, NiCd, …) and use it as a new field for the batteries.</w:t>
       </w:r>
     </w:p>
     <w:p>
@@ -180,63 +110,7 @@
           <w:bCs/>
           <w:lang w:val="en-US"/>
         </w:rPr>
-        <w:t xml:space="preserve">Add a method in the </w:t>
-      </w:r>
-      <w:r>
-        <w:rPr>
-          <w:b/>
-          <w:bCs/>
-          <w:lang w:val="en-US"/>
-        </w:rPr>
-        <w:t>GSM</w:t>
-      </w:r>
-      <w:r>
-        <w:rPr>
-          <w:b/>
-          <w:bCs/>
-          <w:lang w:val="en-US"/>
-        </w:rPr>
-        <w:t xml:space="preserve"> class for displaying all i</w:t>
-      </w:r>
-      <w:r>
-        <w:rPr>
-          <w:b/>
-          <w:bCs/>
-          <w:lang w:val="en-US"/>
-        </w:rPr>
-        <w:t xml:space="preserve">nformation about </w:t>
-      </w:r>
-      <w:r>
-        <w:rPr>
-          <w:b/>
-          <w:bCs/>
-          <w:lang w:val="en-US"/>
-        </w:rPr>
-        <w:t>it</w:t>
-      </w:r>
-      <w:r>
-        <w:rPr>
-          <w:b/>
-          <w:bCs/>
-          <w:lang w:val="en-US"/>
-        </w:rPr>
-        <w:t xml:space="preserve">. Try to override </w:t>
-      </w:r>
-      <w:r>
-        <w:rPr>
-          <w:b/>
-          <w:bCs/>
-          <w:lang w:val="en-US"/>
-        </w:rPr>
-        <w:t>ToString()</w:t>
-      </w:r>
-      <w:r>
-        <w:rPr>
-          <w:b/>
-          <w:bCs/>
-          <w:lang w:val="en-US"/>
-        </w:rPr>
-        <w:t>.</w:t>
+        <w:t>Add a method in the GSM class for displaying all information about it. Try to override ToString().</w:t>
       </w:r>
     </w:p>
     <w:p>
@@ -252,79 +126,7 @@
           <w:bCs/>
           <w:lang w:val="en-US"/>
         </w:rPr>
-        <w:t xml:space="preserve">Use properties to encapsulate the data fields inside the </w:t>
-      </w:r>
-      <w:r>
-        <w:rPr>
-          <w:b/>
-          <w:bCs/>
-          <w:lang w:val="en-US"/>
-        </w:rPr>
-        <w:t>GSM</w:t>
-      </w:r>
-      <w:r>
-        <w:rPr>
-          <w:b/>
-          <w:bCs/>
-          <w:lang w:val="en-US"/>
-        </w:rPr>
-        <w:t xml:space="preserve">, </w:t>
-      </w:r>
-      <w:r>
-        <w:rPr>
-          <w:b/>
-          <w:bCs/>
-          <w:lang w:val="en-US"/>
-        </w:rPr>
-        <w:t>Battery</w:t>
-      </w:r>
-      <w:r>
-        <w:rPr>
-          <w:b/>
-          <w:bCs/>
-          <w:lang w:val="en-US"/>
-        </w:rPr>
-        <w:t xml:space="preserve"> and </w:t>
-      </w:r>
-      <w:r>
-        <w:rPr>
-          <w:b/>
-          <w:bCs/>
-          <w:lang w:val="en-US"/>
-        </w:rPr>
-        <w:t>Display</w:t>
-      </w:r>
-      <w:r>
-        <w:rPr>
-          <w:b/>
-          <w:bCs/>
-          <w:lang w:val="en-US"/>
-        </w:rPr>
-        <w:t xml:space="preserve"> </w:t>
-      </w:r>
-      <w:r>
-        <w:rPr>
-          <w:b/>
-          <w:bCs/>
-          <w:lang w:val="en-US"/>
-        </w:rPr>
-        <w:t xml:space="preserve">classes. Ensure </w:t>
-      </w:r>
-      <w:r>
-        <w:rPr>
-          <w:b/>
-          <w:bCs/>
-          <w:lang w:val="en-US"/>
-        </w:rPr>
-        <w:t>all fields hold correct data</w:t>
-      </w:r>
-      <w:r>
-        <w:rPr>
-          <w:b/>
-          <w:bCs/>
-          <w:lang w:val="en-US"/>
-        </w:rPr>
-        <w:t xml:space="preserve"> at any given time. </w:t>
+        <w:t xml:space="preserve">Use properties to encapsulate the data fields inside the GSM, Battery and Display classes. Ensure all fields hold correct data at any given time. </w:t>
       </w:r>
     </w:p>
     <w:p>
@@ -340,63 +142,7 @@
           <w:bCs/>
           <w:lang w:val="en-US"/>
         </w:rPr>
-        <w:t xml:space="preserve">Add a static field and a property </w:t>
-      </w:r>
-      <w:r>
-        <w:rPr>
-          <w:b/>
-          <w:bCs/>
-          <w:lang w:val="en-US"/>
-        </w:rPr>
-        <w:t>IPhone4S</w:t>
-      </w:r>
-      <w:r>
-        <w:rPr>
-          <w:b/>
-          <w:bCs/>
-          <w:lang w:val="en-US"/>
-        </w:rPr>
-        <w:t xml:space="preserve"> in the </w:t>
-      </w:r>
-      <w:r>
-        <w:rPr>
-          <w:b/>
-          <w:bCs/>
-          <w:lang w:val="en-US"/>
-        </w:rPr>
-        <w:t>GSM</w:t>
-      </w:r>
-      <w:r>
-        <w:rPr>
-          <w:b/>
-          <w:bCs/>
-          <w:lang w:val="en-US"/>
-        </w:rPr>
-        <w:t xml:space="preserve"> </w:t>
-      </w:r>
-      <w:r>
-        <w:rPr>
-          <w:b/>
-          <w:bCs/>
-          <w:lang w:val="en-US"/>
-        </w:rPr>
-        <w:t xml:space="preserve">class to hold the information about iPhone </w:t>
-      </w:r>
-      <w:r>
-        <w:rPr>
-          <w:b/>
-          <w:bCs/>
-          <w:lang w:val="en-US"/>
-        </w:rPr>
-        <w:t>4</w:t>
-      </w:r>
-      <w:r>
-        <w:rPr>
-          <w:b/>
-          <w:bCs/>
-          <w:lang w:val="en-US"/>
-        </w:rPr>
-        <w:t>S.</w:t>
+        <w:t>Add a static field and a property IPhone4S in the GSM class to hold the information about iPhone 4S.</w:t>
       </w:r>
     </w:p>
     <w:p>
@@ -412,55 +158,7 @@
           <w:bCs/>
           <w:lang w:val="en-US"/>
         </w:rPr>
-        <w:t xml:space="preserve">Write a class </w:t>
-      </w:r>
-      <w:r>
-        <w:rPr>
-          <w:b/>
-          <w:bCs/>
-          <w:lang w:val="en-US"/>
-        </w:rPr>
-        <w:t>GSM</w:t>
-      </w:r>
-      <w:r>
-        <w:rPr>
-          <w:b/>
-          <w:bCs/>
-          <w:lang w:val="en-US"/>
-        </w:rPr>
-        <w:t>Test</w:t>
-      </w:r>
-      <w:r>
-        <w:rPr>
-          <w:b/>
-          <w:bCs/>
-          <w:lang w:val="en-US"/>
-        </w:rPr>
-        <w:t xml:space="preserve"> to test </w:t>
-      </w:r>
-      <w:r>
-        <w:rPr>
-          <w:b/>
-          <w:bCs/>
-          <w:lang w:val="en-US"/>
-        </w:rPr>
-        <w:t xml:space="preserve">the </w:t>
-      </w:r>
-      <w:r>
-        <w:rPr>
-          <w:b/>
-          <w:bCs/>
-          <w:lang w:val="en-US"/>
-        </w:rPr>
-        <w:t>GSM</w:t>
-      </w:r>
-      <w:r>
-        <w:rPr>
-          <w:b/>
-          <w:bCs/>
-          <w:lang w:val="en-US"/>
-        </w:rPr>
-        <w:t xml:space="preserve"> class:</w:t>
+        <w:t>Write a class GSMTest to test the GSM class:</w:t>
       </w:r>
     </w:p>
     <w:p>
@@ -476,23 +174,7 @@
           <w:bCs/>
           <w:lang w:val="en-US"/>
         </w:rPr>
-        <w:t xml:space="preserve">Create an array of few instances of the </w:t>
-      </w:r>
-      <w:r>
-        <w:rPr>
-          <w:b/>
-          <w:bCs/>
-          <w:lang w:val="en-US"/>
-        </w:rPr>
-        <w:t>GSM</w:t>
-      </w:r>
-      <w:r>
-        <w:rPr>
-          <w:b/>
-          <w:bCs/>
-          <w:lang w:val="en-US"/>
-        </w:rPr>
-        <w:t xml:space="preserve"> class.</w:t>
+        <w:t>Create an array of few instances of the GSM class.</w:t>
       </w:r>
     </w:p>
     <w:p>
@@ -524,31 +206,7 @@
           <w:bCs/>
           <w:lang w:val="en-US"/>
         </w:rPr>
-        <w:t xml:space="preserve">Display the information about the static property </w:t>
-      </w:r>
-      <w:r>
-        <w:rPr>
-          <w:b/>
-          <w:bCs/>
-          <w:lang w:val="en-US"/>
-        </w:rPr>
-        <w:t>IPhone4S</w:t>
-      </w:r>
-      <w:r>
-        <w:rPr>
-          <w:b/>
-          <w:bCs/>
-          <w:lang w:val="en-US"/>
-        </w:rPr>
-        <w:t>.</w:t>
-      </w:r>
-      <w:r>
-        <w:rPr>
-          <w:b/>
-          <w:bCs/>
-          <w:lang w:val="en-US"/>
-        </w:rPr>
-        <w:t xml:space="preserve"> </w:t>
+        <w:t xml:space="preserve">Display the information about the static property IPhone4S. </w:t>
       </w:r>
     </w:p>
     <w:p>
@@ -564,23 +222,7 @@
           <w:bCs/>
           <w:lang w:val="en-US"/>
         </w:rPr>
-        <w:t xml:space="preserve">Create a class </w:t>
-      </w:r>
-      <w:r>
-        <w:rPr>
-          <w:b/>
-          <w:bCs/>
-          <w:lang w:val="en-US"/>
-        </w:rPr>
-        <w:t>Call</w:t>
-      </w:r>
-      <w:r>
-        <w:rPr>
-          <w:b/>
-          <w:bCs/>
-          <w:lang w:val="en-US"/>
-        </w:rPr>
-        <w:t xml:space="preserve"> to hold a call performed through a GSM. It should contain date, time, dialed phone number and duration (in seconds).</w:t>
+        <w:t>Create a class Call to hold a call performed through a GSM. It should contain date, time, dialed phone number and duration (in seconds).</w:t>
       </w:r>
     </w:p>
     <w:p>
@@ -596,63 +238,7 @@
           <w:bCs/>
           <w:lang w:val="en-US"/>
         </w:rPr>
-        <w:t xml:space="preserve">Add a property </w:t>
-      </w:r>
-      <w:r>
-        <w:rPr>
-          <w:b/>
-          <w:bCs/>
-          <w:lang w:val="en-US"/>
-        </w:rPr>
-        <w:t>CallHistory</w:t>
-      </w:r>
-      <w:r>
-        <w:rPr>
-          <w:b/>
-          <w:bCs/>
-          <w:lang w:val="en-US"/>
-        </w:rPr>
-        <w:t xml:space="preserve"> in the </w:t>
-      </w:r>
-      <w:r>
-        <w:rPr>
-          <w:b/>
-          <w:bCs/>
-          <w:lang w:val="en-US"/>
-        </w:rPr>
-        <w:t>GSM</w:t>
-      </w:r>
-      <w:r>
-        <w:rPr>
-          <w:b/>
-          <w:bCs/>
-          <w:lang w:val="en-US"/>
-        </w:rPr>
-        <w:t xml:space="preserve"> class to hold a list of the performed </w:t>
-      </w:r>
-      <w:r>
-        <w:rPr>
-          <w:b/>
-          <w:bCs/>
-          <w:lang w:val="en-US"/>
-        </w:rPr>
-        <w:t xml:space="preserve">calls. Try to use the system class </w:t>
-      </w:r>
-      <w:r>
-        <w:rPr>
-          <w:b/>
-          <w:bCs/>
-          <w:lang w:val="en-US"/>
-        </w:rPr>
-        <w:t>List&lt;Call&gt;</w:t>
-      </w:r>
-      <w:r>
-        <w:rPr>
-          <w:b/>
-          <w:bCs/>
-          <w:lang w:val="en-US"/>
-        </w:rPr>
-        <w:t>.</w:t>
+        <w:t>Add a property CallHistory in the GSM class to hold a list of the performed calls. Try to use the system class List&lt;Call&gt;.</w:t>
       </w:r>
     </w:p>
     <w:p>
@@ -668,23 +254,7 @@
           <w:bCs/>
           <w:lang w:val="en-US"/>
         </w:rPr>
-        <w:t xml:space="preserve">Add methods in the </w:t>
-      </w:r>
-      <w:r>
-        <w:rPr>
-          <w:b/>
-          <w:bCs/>
-          <w:lang w:val="en-US"/>
-        </w:rPr>
-        <w:t>GSM</w:t>
-      </w:r>
-      <w:r>
-        <w:rPr>
-          <w:b/>
-          <w:bCs/>
-          <w:lang w:val="en-US"/>
-        </w:rPr>
-        <w:t xml:space="preserve"> class for adding and deleting calls from the calls history. Add a method to clear the call history.</w:t>
+        <w:t>Add methods in the GSM class for adding and deleting calls from the calls history. Add a method to clear the call history.</w:t>
       </w:r>
     </w:p>
     <w:p>
@@ -700,15 +270,7 @@
           <w:bCs/>
           <w:lang w:val="en-US"/>
         </w:rPr>
-        <w:t>Add a method that calculates the total price of the calls in the call history. A</w:t>
-      </w:r>
-      <w:r>
-        <w:rPr>
-          <w:b/>
-          <w:bCs/>
-          <w:lang w:val="en-US"/>
-        </w:rPr>
-        <w:t xml:space="preserve">ssume the price per minute is fixed and is provided as a parameter. </w:t>
+        <w:t xml:space="preserve">Add a method that calculates the total price of the calls in the call history. Assume the price per minute is fixed and is provided as a parameter. </w:t>
       </w:r>
     </w:p>
     <w:p>
@@ -724,47 +286,7 @@
           <w:bCs/>
           <w:lang w:val="en-US"/>
         </w:rPr>
-        <w:t xml:space="preserve">Write a class </w:t>
-      </w:r>
-      <w:r>
-        <w:rPr>
-          <w:b/>
-          <w:bCs/>
-          <w:lang w:val="en-US"/>
-        </w:rPr>
-        <w:t>GSMCallHistoryTest</w:t>
-      </w:r>
-      <w:r>
-        <w:rPr>
-          <w:b/>
-          <w:bCs/>
-          <w:lang w:val="en-US"/>
-        </w:rPr>
-        <w:t xml:space="preserve"> to test </w:t>
-      </w:r>
-      <w:r>
-        <w:rPr>
-          <w:b/>
-          <w:bCs/>
-          <w:lang w:val="en-US"/>
-        </w:rPr>
-        <w:t xml:space="preserve">the call history functionality of the </w:t>
-      </w:r>
-      <w:r>
-        <w:rPr>
-          <w:b/>
-          <w:bCs/>
-          <w:lang w:val="en-US"/>
-        </w:rPr>
-        <w:t>GSM</w:t>
-      </w:r>
-      <w:r>
-        <w:rPr>
-          <w:b/>
-          <w:bCs/>
-          <w:lang w:val="en-US"/>
-        </w:rPr>
-        <w:t xml:space="preserve"> class.</w:t>
+        <w:t>Write a class GSMCallHistoryTest to test the call history functionality of the GSM class.</w:t>
       </w:r>
     </w:p>
     <w:p>
@@ -780,23 +302,7 @@
           <w:bCs/>
           <w:lang w:val="en-US"/>
         </w:rPr>
-        <w:t xml:space="preserve">Create an instance of the </w:t>
-      </w:r>
-      <w:r>
-        <w:rPr>
-          <w:b/>
-          <w:bCs/>
-          <w:lang w:val="en-US"/>
-        </w:rPr>
-        <w:t>GSM</w:t>
-      </w:r>
-      <w:r>
-        <w:rPr>
-          <w:b/>
-          <w:bCs/>
-          <w:lang w:val="en-US"/>
-        </w:rPr>
-        <w:t xml:space="preserve"> class.</w:t>
+        <w:t>Create an instance of the GSM class.</w:t>
       </w:r>
     </w:p>
     <w:p>
@@ -812,6 +318,7 @@
           <w:bCs/>
           <w:lang w:val="en-US"/>
         </w:rPr>
+        <w:lastRenderedPageBreak/>
         <w:t>Add few calls.</w:t>
       </w:r>
     </w:p>
@@ -828,16 +335,7 @@
           <w:bCs/>
           <w:lang w:val="en-US"/>
         </w:rPr>
-        <w:lastRenderedPageBreak/>
-        <w:t xml:space="preserve">Display the </w:t>
-      </w:r>
-      <w:r>
-        <w:rPr>
-          <w:b/>
-          <w:bCs/>
-          <w:lang w:val="en-US"/>
-        </w:rPr>
-        <w:t>information about the calls.</w:t>
+        <w:t>Display the information about the calls.</w:t>
       </w:r>
     </w:p>
     <w:p>
@@ -894,15 +392,7 @@
           <w:bCs/>
           <w:lang w:val="en-US"/>
         </w:rPr>
-        <w:t>Finally clear the call history and p</w:t>
-      </w:r>
-      <w:r>
-        <w:rPr>
-          <w:b/>
-          <w:bCs/>
-          <w:lang w:val="en-US"/>
-        </w:rPr>
-        <w:t xml:space="preserve">rint it. </w:t>
+        <w:t xml:space="preserve">Finally clear the call history and print it. </w:t>
       </w:r>
     </w:p>
     <w:p/>
@@ -1575,9 +1065,34 @@
       <w:szCs w:val="28"/>
     </w:rPr>
   </w:style>
+  <w:style w:type="paragraph" w:styleId="Heading2">
+    <w:name w:val="heading 2"/>
+    <w:basedOn w:val="Normal"/>
+    <w:next w:val="Normal"/>
+    <w:link w:val="Heading2Char"/>
+    <w:uiPriority w:val="9"/>
+    <w:unhideWhenUsed/>
+    <w:qFormat/>
+    <w:rsid w:val="0010086A"/>
+    <w:pPr>
+      <w:keepNext/>
+      <w:keepLines/>
+      <w:spacing w:before="200" w:after="0"/>
+      <w:outlineLvl w:val="1"/>
+    </w:pPr>
+    <w:rPr>
+      <w:rFonts w:asciiTheme="majorHAnsi" w:eastAsiaTheme="majorEastAsia" w:hAnsiTheme="majorHAnsi" w:cstheme="majorBidi"/>
+      <w:b/>
+      <w:bCs/>
+      <w:color w:val="4F81BD" w:themeColor="accent1"/>
+      <w:sz w:val="26"/>
+      <w:szCs w:val="26"/>
+    </w:rPr>
+  </w:style>
   <w:style w:type="character" w:default="1" w:styleId="DefaultParagraphFont">
     <w:name w:val="Default Paragraph Font"/>
     <w:uiPriority w:val="1"/>
+    <w:semiHidden/>
     <w:unhideWhenUsed/>
   </w:style>
   <w:style w:type="table" w:default="1" w:styleId="TableNormal">
@@ -1615,6 +1130,21 @@
       <w:color w:val="365F91" w:themeColor="accent1" w:themeShade="BF"/>
       <w:sz w:val="28"/>
       <w:szCs w:val="28"/>
+    </w:rPr>
+  </w:style>
+  <w:style w:type="character" w:customStyle="1" w:styleId="Heading2Char">
+    <w:name w:val="Heading 2 Char"/>
+    <w:basedOn w:val="DefaultParagraphFont"/>
+    <w:link w:val="Heading2"/>
+    <w:uiPriority w:val="9"/>
+    <w:rsid w:val="0010086A"/>
+    <w:rPr>
+      <w:rFonts w:asciiTheme="majorHAnsi" w:eastAsiaTheme="majorEastAsia" w:hAnsiTheme="majorHAnsi" w:cstheme="majorBidi"/>
+      <w:b/>
+      <w:bCs/>
+      <w:color w:val="4F81BD" w:themeColor="accent1"/>
+      <w:sz w:val="26"/>
+      <w:szCs w:val="26"/>
     </w:rPr>
   </w:style>
 </w:styles>

</xml_diff>